<commit_message>
Membuat tagihan customer dan vendor
</commit_message>
<xml_diff>
--- a/public/template_dokumen/template_SPK_1.docx
+++ b/public/template_dokumen/template_SPK_1.docx
@@ -898,6 +898,7 @@
           <w:p>
             <w:pPr>
               <w:pStyle w:val="9"/>
+              <w:spacing w:line="240" w:lineRule="auto"/>
               <w:ind w:firstLine="110" w:firstLineChars="50"/>
               <w:rPr>
                 <w:rFonts w:hint="default"/>
@@ -913,6 +914,8 @@
               </w:rPr>
               <w:t>${harga_20_feet}</w:t>
             </w:r>
+            <w:bookmarkStart w:id="0" w:name="_GoBack"/>
+            <w:bookmarkEnd w:id="0"/>
           </w:p>
         </w:tc>
         <w:tc>
@@ -984,8 +987,6 @@
                 <w:lang w:val="en-US"/>
               </w:rPr>
             </w:pPr>
-            <w:bookmarkStart w:id="0" w:name="_GoBack"/>
-            <w:bookmarkEnd w:id="0"/>
             <w:r>
               <w:rPr>
                 <w:rFonts w:hint="default"/>

</xml_diff>